<commit_message>
WE GOT GIFS YEEHAW
</commit_message>
<xml_diff>
--- a/instructions/G3_StevenSheets_HomePageLink.docx
+++ b/instructions/G3_StevenSheets_HomePageLink.docx
@@ -1,31 +1,37 @@
 
 <file path=word/document.xml><?xml version="1.0" encoding="utf-8"?>
-<w:document xmlns:wpc="http://schemas.microsoft.com/office/word/2010/wordprocessingCanvas" xmlns:cx="http://schemas.microsoft.com/office/drawing/2014/chartex" xmlns:cx1="http://schemas.microsoft.com/office/drawing/2015/9/8/chartex" xmlns:cx2="http://schemas.microsoft.com/office/drawing/2015/10/21/chartex" xmlns:cx3="http://schemas.microsoft.com/office/drawing/2016/5/9/chartex" xmlns:cx4="http://schemas.microsoft.com/office/drawing/2016/5/10/chartex" xmlns:cx5="http://schemas.microsoft.com/office/drawing/2016/5/11/chartex" xmlns:cx6="http://schemas.microsoft.com/office/drawing/2016/5/12/chartex" xmlns:cx7="http://schemas.microsoft.com/office/drawing/2016/5/13/chartex" xmlns:cx8="http://schemas.microsoft.com/office/drawing/2016/5/14/chartex" xmlns:mc="http://schemas.openxmlformats.org/markup-compatibility/2006" xmlns:aink="http://schemas.microsoft.com/office/drawing/2016/ink" xmlns:am3d="http://schemas.microsoft.com/office/drawing/2017/model3d" xmlns:o="urn:schemas-microsoft-com:office:office" xmlns:r="http://schemas.openxmlformats.org/officeDocument/2006/relationships" xmlns:m="http://schemas.openxmlformats.org/officeDocument/2006/math" xmlns:v="urn:schemas-microsoft-com:vml" xmlns:wp14="http://schemas.microsoft.com/office/word/2010/wordprocessingDrawing" xmlns:wp="http://schemas.openxmlformats.org/drawingml/2006/wordprocessingDrawing" xmlns:w10="urn:schemas-microsoft-com:office:word" xmlns:w="http://schemas.openxmlformats.org/wordprocessingml/2006/main" xmlns:w14="http://schemas.microsoft.com/office/word/2010/wordml" xmlns:w15="http://schemas.microsoft.com/office/word/2012/wordml" xmlns:w16cid="http://schemas.microsoft.com/office/word/2016/wordml/cid" xmlns:w16se="http://schemas.microsoft.com/office/word/2015/wordml/symex" xmlns:wpg="http://schemas.microsoft.com/office/word/2010/wordprocessingGroup" xmlns:wpi="http://schemas.microsoft.com/office/word/2010/wordprocessingInk" xmlns:wne="http://schemas.microsoft.com/office/word/2006/wordml" xmlns:wps="http://schemas.microsoft.com/office/word/2010/wordprocessingShape" mc:Ignorable="w14 w15 w16se w16cid wp14">
+<w:document xmlns:wpc="http://schemas.microsoft.com/office/word/2010/wordprocessingCanvas" xmlns:cx="http://schemas.microsoft.com/office/drawing/2014/chartex" xmlns:cx1="http://schemas.microsoft.com/office/drawing/2015/9/8/chartex" xmlns:mc="http://schemas.openxmlformats.org/markup-compatibility/2006" xmlns:o="urn:schemas-microsoft-com:office:office" xmlns:r="http://schemas.openxmlformats.org/officeDocument/2006/relationships" xmlns:m="http://schemas.openxmlformats.org/officeDocument/2006/math" xmlns:v="urn:schemas-microsoft-com:vml" xmlns:wp14="http://schemas.microsoft.com/office/word/2010/wordprocessingDrawing" xmlns:wp="http://schemas.openxmlformats.org/drawingml/2006/wordprocessingDrawing" xmlns:w10="urn:schemas-microsoft-com:office:word" xmlns:w="http://schemas.openxmlformats.org/wordprocessingml/2006/main" xmlns:w14="http://schemas.microsoft.com/office/word/2010/wordml" xmlns:w15="http://schemas.microsoft.com/office/word/2012/wordml" xmlns:w16se="http://schemas.microsoft.com/office/word/2015/wordml/symex" xmlns:wpg="http://schemas.microsoft.com/office/word/2010/wordprocessingGroup" xmlns:wpi="http://schemas.microsoft.com/office/word/2010/wordprocessingInk" xmlns:wne="http://schemas.microsoft.com/office/word/2006/wordml" xmlns:wps="http://schemas.microsoft.com/office/word/2010/wordprocessingShape" mc:Ignorable="w14 w15 w16se wp14">
   <w:body>
     <w:p>
       <w:pPr>
         <w:rPr>
-          <w:sz w:val="36"/>
-        </w:rPr>
-      </w:pPr>
-      <w:r>
-        <w:rPr>
-          <w:sz w:val="36"/>
+          <w:rFonts w:asciiTheme="majorHAnsi" w:hAnsiTheme="majorHAnsi" w:cstheme="majorHAnsi"/>
+          <w:sz w:val="29"/>
+          <w:szCs w:val="29"/>
+        </w:rPr>
+      </w:pPr>
+      <w:r>
+        <w:rPr>
+          <w:rFonts w:asciiTheme="majorHAnsi" w:hAnsiTheme="majorHAnsi" w:cstheme="majorHAnsi"/>
+          <w:sz w:val="29"/>
+          <w:szCs w:val="29"/>
         </w:rPr>
         <w:t>G3_SheetsSteven</w:t>
       </w:r>
-      <w:bookmarkStart w:id="0" w:name="_GoBack"/>
-      <w:bookmarkEnd w:id="0"/>
     </w:p>
     <w:p>
       <w:pPr>
         <w:rPr>
-          <w:sz w:val="36"/>
-        </w:rPr>
-      </w:pPr>
-      <w:r>
-        <w:rPr>
-          <w:sz w:val="36"/>
+          <w:rFonts w:asciiTheme="majorHAnsi" w:hAnsiTheme="majorHAnsi" w:cstheme="majorHAnsi"/>
+          <w:sz w:val="29"/>
+          <w:szCs w:val="29"/>
+        </w:rPr>
+      </w:pPr>
+      <w:r>
+        <w:rPr>
+          <w:rFonts w:asciiTheme="majorHAnsi" w:hAnsiTheme="majorHAnsi" w:cstheme="majorHAnsi"/>
+          <w:sz w:val="29"/>
+          <w:szCs w:val="29"/>
         </w:rPr>
         <w:t xml:space="preserve">Homepage link: </w:t>
       </w:r>
@@ -38,15 +44,66 @@
           <w:numId w:val="2"/>
         </w:numPr>
         <w:rPr>
-          <w:sz w:val="36"/>
-        </w:rPr>
-      </w:pPr>
-      <w:r>
-        <w:rPr>
-          <w:sz w:val="36"/>
-        </w:rPr>
-        <w:t>D</w:t>
-      </w:r>
+          <w:rFonts w:asciiTheme="majorHAnsi" w:hAnsiTheme="majorHAnsi" w:cstheme="majorHAnsi"/>
+          <w:b/>
+          <w:sz w:val="29"/>
+          <w:szCs w:val="29"/>
+        </w:rPr>
+      </w:pPr>
+      <w:hyperlink r:id="rId5" w:history="1">
+        <w:r>
+          <w:rPr>
+            <w:rStyle w:val="Hyperlink"/>
+            <w:rFonts w:asciiTheme="majorHAnsi" w:hAnsiTheme="majorHAnsi" w:cstheme="majorHAnsi"/>
+            <w:b/>
+            <w:sz w:val="29"/>
+            <w:szCs w:val="29"/>
+          </w:rPr>
+          <w:t>https://courseweb.cs.ia</w:t>
+        </w:r>
+        <w:r>
+          <w:rPr>
+            <w:rStyle w:val="Hyperlink"/>
+            <w:rFonts w:asciiTheme="majorHAnsi" w:hAnsiTheme="majorHAnsi" w:cstheme="majorHAnsi"/>
+            <w:b/>
+            <w:sz w:val="29"/>
+            <w:szCs w:val="29"/>
+          </w:rPr>
+          <w:t>s</w:t>
+        </w:r>
+        <w:r>
+          <w:rPr>
+            <w:rStyle w:val="Hyperlink"/>
+            <w:rFonts w:asciiTheme="majorHAnsi" w:hAnsiTheme="majorHAnsi" w:cstheme="majorHAnsi"/>
+            <w:b/>
+            <w:sz w:val="29"/>
+            <w:szCs w:val="29"/>
+          </w:rPr>
+          <w:t>tat</w:t>
+        </w:r>
+        <w:bookmarkStart w:id="0" w:name="_GoBack"/>
+        <w:bookmarkEnd w:id="0"/>
+        <w:r>
+          <w:rPr>
+            <w:rStyle w:val="Hyperlink"/>
+            <w:rFonts w:asciiTheme="majorHAnsi" w:hAnsiTheme="majorHAnsi" w:cstheme="majorHAnsi"/>
+            <w:b/>
+            <w:sz w:val="29"/>
+            <w:szCs w:val="29"/>
+          </w:rPr>
+          <w:t>e</w:t>
+        </w:r>
+        <w:r>
+          <w:rPr>
+            <w:rStyle w:val="Hyperlink"/>
+            <w:rFonts w:asciiTheme="majorHAnsi" w:hAnsiTheme="majorHAnsi" w:cstheme="majorHAnsi"/>
+            <w:b/>
+            <w:sz w:val="29"/>
+            <w:szCs w:val="29"/>
+          </w:rPr>
+          <w:t>.edu/~smsheets/</w:t>
+        </w:r>
+      </w:hyperlink>
     </w:p>
     <w:p>
       <w:pPr>
@@ -56,25 +113,58 @@
           <w:numId w:val="2"/>
         </w:numPr>
         <w:rPr>
-          <w:sz w:val="36"/>
-        </w:rPr>
-      </w:pPr>
-      <w:r>
-        <w:rPr>
-          <w:sz w:val="36"/>
-        </w:rPr>
-        <w:t>A</w:t>
-      </w:r>
+          <w:rFonts w:asciiTheme="majorHAnsi" w:hAnsiTheme="majorHAnsi" w:cstheme="majorHAnsi"/>
+          <w:b/>
+          <w:sz w:val="29"/>
+          <w:szCs w:val="29"/>
+        </w:rPr>
+      </w:pPr>
+      <w:hyperlink r:id="rId6" w:history="1">
+        <w:r>
+          <w:rPr>
+            <w:rStyle w:val="Hyperlink"/>
+            <w:rFonts w:asciiTheme="majorHAnsi" w:hAnsiTheme="majorHAnsi" w:cstheme="majorHAnsi"/>
+            <w:b/>
+            <w:sz w:val="29"/>
+            <w:szCs w:val="29"/>
+          </w:rPr>
+          <w:t>https://paper-ssheets.gith</w:t>
+        </w:r>
+        <w:r>
+          <w:rPr>
+            <w:rStyle w:val="Hyperlink"/>
+            <w:rFonts w:asciiTheme="majorHAnsi" w:hAnsiTheme="majorHAnsi" w:cstheme="majorHAnsi"/>
+            <w:b/>
+            <w:sz w:val="29"/>
+            <w:szCs w:val="29"/>
+          </w:rPr>
+          <w:t>u</w:t>
+        </w:r>
+        <w:r>
+          <w:rPr>
+            <w:rStyle w:val="Hyperlink"/>
+            <w:rFonts w:asciiTheme="majorHAnsi" w:hAnsiTheme="majorHAnsi" w:cstheme="majorHAnsi"/>
+            <w:b/>
+            <w:sz w:val="29"/>
+            <w:szCs w:val="29"/>
+          </w:rPr>
+          <w:t>b.io/</w:t>
+        </w:r>
+      </w:hyperlink>
     </w:p>
     <w:p>
       <w:pPr>
         <w:rPr>
-          <w:sz w:val="36"/>
-        </w:rPr>
-      </w:pPr>
-      <w:r>
-        <w:rPr>
-          <w:sz w:val="36"/>
+          <w:rFonts w:asciiTheme="majorHAnsi" w:hAnsiTheme="majorHAnsi" w:cstheme="majorHAnsi"/>
+          <w:sz w:val="29"/>
+          <w:szCs w:val="29"/>
+        </w:rPr>
+      </w:pPr>
+      <w:r>
+        <w:rPr>
+          <w:rFonts w:asciiTheme="majorHAnsi" w:hAnsiTheme="majorHAnsi" w:cstheme="majorHAnsi"/>
+          <w:sz w:val="29"/>
+          <w:szCs w:val="29"/>
         </w:rPr>
         <w:t>Other Notes:</w:t>
       </w:r>
@@ -87,14 +177,69 @@
           <w:numId w:val="2"/>
         </w:numPr>
         <w:rPr>
-          <w:sz w:val="36"/>
-        </w:rPr>
-      </w:pPr>
-      <w:r>
-        <w:rPr>
-          <w:sz w:val="36"/>
+          <w:rFonts w:asciiTheme="majorHAnsi" w:hAnsiTheme="majorHAnsi" w:cstheme="majorHAnsi"/>
+          <w:sz w:val="29"/>
+          <w:szCs w:val="29"/>
+        </w:rPr>
+      </w:pPr>
+      <w:r>
+        <w:rPr>
+          <w:rFonts w:asciiTheme="majorHAnsi" w:hAnsiTheme="majorHAnsi" w:cstheme="majorHAnsi"/>
+          <w:sz w:val="29"/>
+          <w:szCs w:val="29"/>
         </w:rPr>
         <w:t xml:space="preserve">Used online resources to create the site. It’s still not finished. Namely, I need more projects to fill up the “filler” links on the works. </w:t>
+      </w:r>
+      <w:r>
+        <w:rPr>
+          <w:rFonts w:asciiTheme="majorHAnsi" w:hAnsiTheme="majorHAnsi" w:cstheme="majorHAnsi"/>
+          <w:sz w:val="29"/>
+          <w:szCs w:val="29"/>
+        </w:rPr>
+        <w:br/>
+      </w:r>
+      <w:r>
+        <w:rPr>
+          <w:rFonts w:asciiTheme="majorHAnsi" w:hAnsiTheme="majorHAnsi" w:cstheme="majorHAnsi"/>
+          <w:noProof/>
+          <w:sz w:val="29"/>
+          <w:szCs w:val="29"/>
+        </w:rPr>
+        <w:drawing>
+          <wp:inline distT="0" distB="0" distL="0" distR="0" wp14:anchorId="43D1C2EC" wp14:editId="5B862A46">
+            <wp:extent cx="3971925" cy="1405025"/>
+            <wp:effectExtent l="0" t="0" r="0" b="5080"/>
+            <wp:docPr id="1" name="Picture 1"/>
+            <wp:cNvGraphicFramePr>
+              <a:graphicFrameLocks xmlns:a="http://schemas.openxmlformats.org/drawingml/2006/main" noChangeAspect="1"/>
+            </wp:cNvGraphicFramePr>
+            <a:graphic xmlns:a="http://schemas.openxmlformats.org/drawingml/2006/main">
+              <a:graphicData uri="http://schemas.openxmlformats.org/drawingml/2006/picture">
+                <pic:pic xmlns:pic="http://schemas.openxmlformats.org/drawingml/2006/picture">
+                  <pic:nvPicPr>
+                    <pic:cNvPr id="1" name=""/>
+                    <pic:cNvPicPr/>
+                  </pic:nvPicPr>
+                  <pic:blipFill>
+                    <a:blip r:embed="rId7"/>
+                    <a:stretch>
+                      <a:fillRect/>
+                    </a:stretch>
+                  </pic:blipFill>
+                  <pic:spPr>
+                    <a:xfrm>
+                      <a:off x="0" y="0"/>
+                      <a:ext cx="4026603" cy="1424367"/>
+                    </a:xfrm>
+                    <a:prstGeom prst="rect">
+                      <a:avLst/>
+                    </a:prstGeom>
+                  </pic:spPr>
+                </pic:pic>
+              </a:graphicData>
+            </a:graphic>
+          </wp:inline>
+        </w:drawing>
       </w:r>
     </w:p>
     <w:p>
@@ -105,38 +250,50 @@
           <w:numId w:val="2"/>
         </w:numPr>
         <w:rPr>
-          <w:sz w:val="36"/>
-        </w:rPr>
-      </w:pPr>
-      <w:r>
-        <w:rPr>
-          <w:sz w:val="36"/>
+          <w:rFonts w:asciiTheme="majorHAnsi" w:hAnsiTheme="majorHAnsi" w:cstheme="majorHAnsi"/>
+          <w:sz w:val="29"/>
+          <w:szCs w:val="29"/>
+        </w:rPr>
+      </w:pPr>
+      <w:r>
+        <w:rPr>
+          <w:rFonts w:asciiTheme="majorHAnsi" w:hAnsiTheme="majorHAnsi" w:cstheme="majorHAnsi"/>
+          <w:sz w:val="29"/>
+          <w:szCs w:val="29"/>
         </w:rPr>
         <w:t xml:space="preserve">While my </w:t>
       </w:r>
       <w:r>
         <w:rPr>
+          <w:rFonts w:asciiTheme="majorHAnsi" w:hAnsiTheme="majorHAnsi" w:cstheme="majorHAnsi"/>
           <w:i/>
-          <w:sz w:val="36"/>
+          <w:sz w:val="29"/>
+          <w:szCs w:val="29"/>
         </w:rPr>
         <w:t>music.html</w:t>
       </w:r>
       <w:r>
         <w:rPr>
-          <w:sz w:val="36"/>
+          <w:rFonts w:asciiTheme="majorHAnsi" w:hAnsiTheme="majorHAnsi" w:cstheme="majorHAnsi"/>
+          <w:sz w:val="29"/>
+          <w:szCs w:val="29"/>
         </w:rPr>
         <w:t xml:space="preserve"> page </w:t>
       </w:r>
       <w:r>
         <w:rPr>
+          <w:rFonts w:asciiTheme="majorHAnsi" w:hAnsiTheme="majorHAnsi" w:cstheme="majorHAnsi"/>
           <w:i/>
-          <w:sz w:val="36"/>
+          <w:sz w:val="29"/>
+          <w:szCs w:val="29"/>
         </w:rPr>
         <w:t>does</w:t>
       </w:r>
       <w:r>
         <w:rPr>
-          <w:sz w:val="36"/>
+          <w:rFonts w:asciiTheme="majorHAnsi" w:hAnsiTheme="majorHAnsi" w:cstheme="majorHAnsi"/>
+          <w:sz w:val="29"/>
+          <w:szCs w:val="29"/>
         </w:rPr>
         <w:t xml:space="preserve"> play music (must be hosted), the progress bar needs to be fixed. Will fix later.</w:t>
       </w:r>
@@ -149,32 +306,44 @@
           <w:numId w:val="2"/>
         </w:numPr>
         <w:rPr>
-          <w:sz w:val="36"/>
-        </w:rPr>
-      </w:pPr>
-      <w:r>
-        <w:rPr>
+          <w:rFonts w:asciiTheme="majorHAnsi" w:hAnsiTheme="majorHAnsi" w:cstheme="majorHAnsi"/>
+          <w:sz w:val="29"/>
+          <w:szCs w:val="29"/>
+        </w:rPr>
+      </w:pPr>
+      <w:proofErr w:type="gramStart"/>
+      <w:r>
+        <w:rPr>
+          <w:rFonts w:asciiTheme="majorHAnsi" w:hAnsiTheme="majorHAnsi" w:cstheme="majorHAnsi"/>
           <w:i/>
-          <w:sz w:val="36"/>
+          <w:sz w:val="29"/>
+          <w:szCs w:val="29"/>
         </w:rPr>
         <w:t>gallery.html</w:t>
       </w:r>
-      <w:r>
-        <w:rPr>
-          <w:sz w:val="36"/>
+      <w:proofErr w:type="gramEnd"/>
+      <w:r>
+        <w:rPr>
+          <w:rFonts w:asciiTheme="majorHAnsi" w:hAnsiTheme="majorHAnsi" w:cstheme="majorHAnsi"/>
+          <w:sz w:val="29"/>
+          <w:szCs w:val="29"/>
         </w:rPr>
         <w:t xml:space="preserve"> needs a lot of work, </w:t>
       </w:r>
       <w:r>
         <w:rPr>
+          <w:rFonts w:asciiTheme="majorHAnsi" w:hAnsiTheme="majorHAnsi" w:cstheme="majorHAnsi"/>
           <w:i/>
-          <w:sz w:val="36"/>
+          <w:sz w:val="29"/>
+          <w:szCs w:val="29"/>
         </w:rPr>
         <w:t>very</w:t>
       </w:r>
       <w:r>
         <w:rPr>
-          <w:sz w:val="36"/>
+          <w:rFonts w:asciiTheme="majorHAnsi" w:hAnsiTheme="majorHAnsi" w:cstheme="majorHAnsi"/>
+          <w:sz w:val="29"/>
+          <w:szCs w:val="29"/>
         </w:rPr>
         <w:t xml:space="preserve"> basic right now.</w:t>
       </w:r>
@@ -187,27 +356,53 @@
           <w:numId w:val="2"/>
         </w:numPr>
         <w:rPr>
-          <w:sz w:val="36"/>
-        </w:rPr>
-      </w:pPr>
-      <w:r>
-        <w:rPr>
-          <w:sz w:val="36"/>
+          <w:rFonts w:asciiTheme="majorHAnsi" w:hAnsiTheme="majorHAnsi" w:cstheme="majorHAnsi"/>
+          <w:sz w:val="29"/>
+          <w:szCs w:val="29"/>
+        </w:rPr>
+      </w:pPr>
+      <w:r>
+        <w:rPr>
+          <w:rFonts w:asciiTheme="majorHAnsi" w:hAnsiTheme="majorHAnsi" w:cstheme="majorHAnsi"/>
+          <w:sz w:val="29"/>
+          <w:szCs w:val="29"/>
         </w:rPr>
         <w:t xml:space="preserve">Got the </w:t>
       </w:r>
       <w:r>
         <w:rPr>
+          <w:rFonts w:asciiTheme="majorHAnsi" w:hAnsiTheme="majorHAnsi" w:cstheme="majorHAnsi"/>
           <w:i/>
-          <w:sz w:val="36"/>
+          <w:sz w:val="29"/>
+          <w:szCs w:val="29"/>
         </w:rPr>
         <w:t>contact.html</w:t>
       </w:r>
       <w:r>
         <w:rPr>
-          <w:sz w:val="36"/>
-        </w:rPr>
-        <w:t xml:space="preserve"> page to work properly using an online free backend. Try it out! It’ll send it to my personal email!</w:t>
+          <w:rFonts w:asciiTheme="majorHAnsi" w:hAnsiTheme="majorHAnsi" w:cstheme="majorHAnsi"/>
+          <w:sz w:val="29"/>
+          <w:szCs w:val="29"/>
+        </w:rPr>
+        <w:t xml:space="preserve"> page to work properly using an online free </w:t>
+      </w:r>
+      <w:proofErr w:type="gramStart"/>
+      <w:r>
+        <w:rPr>
+          <w:rFonts w:asciiTheme="majorHAnsi" w:hAnsiTheme="majorHAnsi" w:cstheme="majorHAnsi"/>
+          <w:sz w:val="29"/>
+          <w:szCs w:val="29"/>
+        </w:rPr>
+        <w:t>backend.</w:t>
+      </w:r>
+      <w:proofErr w:type="gramEnd"/>
+      <w:r>
+        <w:rPr>
+          <w:rFonts w:asciiTheme="majorHAnsi" w:hAnsiTheme="majorHAnsi" w:cstheme="majorHAnsi"/>
+          <w:sz w:val="29"/>
+          <w:szCs w:val="29"/>
+        </w:rPr>
+        <w:t xml:space="preserve"> Try it out! It’ll send it to my personal email!</w:t>
       </w:r>
     </w:p>
     <w:p>
@@ -218,66 +413,86 @@
           <w:numId w:val="2"/>
         </w:numPr>
         <w:rPr>
-          <w:sz w:val="36"/>
-        </w:rPr>
-      </w:pPr>
-      <w:r>
-        <w:rPr>
-          <w:sz w:val="36"/>
+          <w:rFonts w:asciiTheme="majorHAnsi" w:hAnsiTheme="majorHAnsi" w:cstheme="majorHAnsi"/>
+          <w:sz w:val="29"/>
+          <w:szCs w:val="29"/>
+        </w:rPr>
+      </w:pPr>
+      <w:r>
+        <w:rPr>
+          <w:rFonts w:asciiTheme="majorHAnsi" w:hAnsiTheme="majorHAnsi" w:cstheme="majorHAnsi"/>
+          <w:sz w:val="29"/>
+          <w:szCs w:val="29"/>
         </w:rPr>
         <w:t xml:space="preserve">Other big notable libraries used would be </w:t>
       </w:r>
       <w:r>
         <w:rPr>
+          <w:rFonts w:asciiTheme="majorHAnsi" w:hAnsiTheme="majorHAnsi" w:cstheme="majorHAnsi"/>
           <w:i/>
-          <w:sz w:val="36"/>
+          <w:sz w:val="29"/>
+          <w:szCs w:val="29"/>
         </w:rPr>
         <w:t>amplitude.js</w:t>
       </w:r>
       <w:r>
         <w:rPr>
-          <w:sz w:val="36"/>
+          <w:rFonts w:asciiTheme="majorHAnsi" w:hAnsiTheme="majorHAnsi" w:cstheme="majorHAnsi"/>
+          <w:sz w:val="29"/>
+          <w:szCs w:val="29"/>
         </w:rPr>
         <w:t xml:space="preserve"> (for </w:t>
       </w:r>
       <w:r>
         <w:rPr>
+          <w:rFonts w:asciiTheme="majorHAnsi" w:hAnsiTheme="majorHAnsi" w:cstheme="majorHAnsi"/>
           <w:i/>
-          <w:sz w:val="36"/>
+          <w:sz w:val="29"/>
+          <w:szCs w:val="29"/>
         </w:rPr>
         <w:t>music.html</w:t>
       </w:r>
       <w:r>
         <w:rPr>
-          <w:sz w:val="36"/>
+          <w:rFonts w:asciiTheme="majorHAnsi" w:hAnsiTheme="majorHAnsi" w:cstheme="majorHAnsi"/>
+          <w:sz w:val="29"/>
+          <w:szCs w:val="29"/>
         </w:rPr>
         <w:t xml:space="preserve">) and </w:t>
       </w:r>
       <w:r>
         <w:rPr>
+          <w:rFonts w:asciiTheme="majorHAnsi" w:hAnsiTheme="majorHAnsi" w:cstheme="majorHAnsi"/>
           <w:i/>
-          <w:sz w:val="36"/>
+          <w:sz w:val="29"/>
+          <w:szCs w:val="29"/>
         </w:rPr>
         <w:t>particles</w:t>
       </w:r>
       <w:r>
         <w:rPr>
-          <w:sz w:val="36"/>
+          <w:rFonts w:asciiTheme="majorHAnsi" w:hAnsiTheme="majorHAnsi" w:cstheme="majorHAnsi"/>
+          <w:sz w:val="29"/>
+          <w:szCs w:val="29"/>
         </w:rPr>
         <w:t xml:space="preserve"> (for that cool interactive background). Design built upon was by </w:t>
       </w:r>
       <w:proofErr w:type="spellStart"/>
       <w:r>
         <w:rPr>
+          <w:rFonts w:asciiTheme="majorHAnsi" w:hAnsiTheme="majorHAnsi" w:cstheme="majorHAnsi"/>
           <w:i/>
-          <w:sz w:val="36"/>
+          <w:sz w:val="29"/>
+          <w:szCs w:val="29"/>
         </w:rPr>
         <w:t>styleshout</w:t>
       </w:r>
       <w:proofErr w:type="spellEnd"/>
       <w:r>
         <w:rPr>
-          <w:sz w:val="36"/>
+          <w:rFonts w:asciiTheme="majorHAnsi" w:hAnsiTheme="majorHAnsi" w:cstheme="majorHAnsi"/>
+          <w:sz w:val="29"/>
+          <w:szCs w:val="29"/>
         </w:rPr>
         <w:t>.</w:t>
       </w:r>
@@ -290,40 +505,133 @@
           <w:numId w:val="2"/>
         </w:numPr>
         <w:rPr>
-          <w:sz w:val="36"/>
-        </w:rPr>
-      </w:pPr>
-      <w:r>
-        <w:rPr>
-          <w:sz w:val="36"/>
+          <w:rFonts w:asciiTheme="majorHAnsi" w:hAnsiTheme="majorHAnsi" w:cstheme="majorHAnsi"/>
+          <w:sz w:val="29"/>
+          <w:szCs w:val="29"/>
+        </w:rPr>
+      </w:pPr>
+      <w:r>
+        <w:rPr>
+          <w:rFonts w:asciiTheme="majorHAnsi" w:hAnsiTheme="majorHAnsi" w:cstheme="majorHAnsi"/>
+          <w:sz w:val="29"/>
+          <w:szCs w:val="29"/>
         </w:rPr>
         <w:t>Also, WebStorm by JetBrains is such a nice IDE to use for this course, I wish I had started using it earlier. Maybe try implementing it into the course? Because all students get a free subscription to it.</w:t>
       </w:r>
     </w:p>
     <w:p>
       <w:pPr>
-        <w:rPr>
-          <w:sz w:val="36"/>
-        </w:rPr>
-      </w:pPr>
-      <w:r>
-        <w:rPr>
-          <w:sz w:val="36"/>
-        </w:rPr>
-        <w:t xml:space="preserve">Best regards, </w:t>
+        <w:pStyle w:val="ListParagraph"/>
+        <w:numPr>
+          <w:ilvl w:val="0"/>
+          <w:numId w:val="2"/>
+        </w:numPr>
+        <w:rPr>
+          <w:rFonts w:asciiTheme="majorHAnsi" w:hAnsiTheme="majorHAnsi" w:cstheme="majorHAnsi"/>
+          <w:sz w:val="29"/>
+          <w:szCs w:val="29"/>
+        </w:rPr>
+      </w:pPr>
+      <w:r>
+        <w:rPr>
+          <w:rFonts w:asciiTheme="majorHAnsi" w:hAnsiTheme="majorHAnsi" w:cstheme="majorHAnsi"/>
+          <w:sz w:val="29"/>
+          <w:szCs w:val="29"/>
+        </w:rPr>
+        <w:t>There’s still a lot more work to be done to finishing the site, but this was a very fun and long project, and I can’t wait to finish it during the summer!</w:t>
       </w:r>
     </w:p>
     <w:p>
       <w:pPr>
         <w:rPr>
-          <w:sz w:val="36"/>
-        </w:rPr>
-      </w:pPr>
-      <w:r>
-        <w:rPr>
-          <w:sz w:val="36"/>
+          <w:rFonts w:asciiTheme="majorHAnsi" w:hAnsiTheme="majorHAnsi" w:cstheme="majorHAnsi"/>
+          <w:sz w:val="27"/>
+          <w:szCs w:val="27"/>
+        </w:rPr>
+      </w:pPr>
+      <w:r>
+        <w:rPr>
+          <w:rFonts w:asciiTheme="majorHAnsi" w:hAnsiTheme="majorHAnsi" w:cstheme="majorHAnsi"/>
+          <w:sz w:val="29"/>
+          <w:szCs w:val="29"/>
+        </w:rPr>
+        <w:t xml:space="preserve">Best regards, </w:t>
+      </w:r>
+      <w:r>
+        <w:rPr>
+          <w:rFonts w:asciiTheme="majorHAnsi" w:hAnsiTheme="majorHAnsi" w:cstheme="majorHAnsi"/>
+          <w:sz w:val="29"/>
+          <w:szCs w:val="29"/>
+        </w:rPr>
+        <w:br/>
+      </w:r>
+      <w:r>
+        <w:rPr>
+          <w:rFonts w:asciiTheme="majorHAnsi" w:hAnsiTheme="majorHAnsi" w:cstheme="majorHAnsi"/>
+          <w:sz w:val="29"/>
+          <w:szCs w:val="29"/>
         </w:rPr>
         <w:t>Steven Sheets</w:t>
+      </w:r>
+      <w:r>
+        <w:rPr>
+          <w:rFonts w:asciiTheme="majorHAnsi" w:hAnsiTheme="majorHAnsi" w:cstheme="majorHAnsi"/>
+          <w:sz w:val="28"/>
+          <w:szCs w:val="28"/>
+        </w:rPr>
+        <w:br/>
+      </w:r>
+      <w:r>
+        <w:rPr>
+          <w:rFonts w:asciiTheme="majorHAnsi" w:hAnsiTheme="majorHAnsi" w:cstheme="majorHAnsi"/>
+          <w:sz w:val="28"/>
+          <w:szCs w:val="28"/>
+        </w:rPr>
+        <w:lastRenderedPageBreak/>
+        <w:br/>
+      </w:r>
+      <w:r>
+        <w:rPr>
+          <w:rFonts w:asciiTheme="majorHAnsi" w:hAnsiTheme="majorHAnsi" w:cstheme="majorHAnsi"/>
+          <w:noProof/>
+          <w:sz w:val="28"/>
+          <w:szCs w:val="28"/>
+        </w:rPr>
+        <w:drawing>
+          <wp:inline distT="0" distB="0" distL="0" distR="0" wp14:anchorId="5FFB0E06" wp14:editId="54FDA6B2">
+            <wp:extent cx="5943600" cy="5324475"/>
+            <wp:effectExtent l="0" t="0" r="0" b="9525"/>
+            <wp:docPr id="2" name="Picture 2"/>
+            <wp:cNvGraphicFramePr>
+              <a:graphicFrameLocks xmlns:a="http://schemas.openxmlformats.org/drawingml/2006/main" noChangeAspect="1"/>
+            </wp:cNvGraphicFramePr>
+            <a:graphic xmlns:a="http://schemas.openxmlformats.org/drawingml/2006/main">
+              <a:graphicData uri="http://schemas.openxmlformats.org/drawingml/2006/picture">
+                <pic:pic xmlns:pic="http://schemas.openxmlformats.org/drawingml/2006/picture">
+                  <pic:nvPicPr>
+                    <pic:cNvPr id="1" name=""/>
+                    <pic:cNvPicPr/>
+                  </pic:nvPicPr>
+                  <pic:blipFill>
+                    <a:blip r:embed="rId8"/>
+                    <a:stretch>
+                      <a:fillRect/>
+                    </a:stretch>
+                  </pic:blipFill>
+                  <pic:spPr>
+                    <a:xfrm>
+                      <a:off x="0" y="0"/>
+                      <a:ext cx="5943600" cy="5324475"/>
+                    </a:xfrm>
+                    <a:prstGeom prst="rect">
+                      <a:avLst/>
+                    </a:prstGeom>
+                  </pic:spPr>
+                </pic:pic>
+              </a:graphicData>
+            </a:graphic>
+          </wp:inline>
+        </w:drawing>
       </w:r>
     </w:p>
     <w:sectPr>
@@ -337,7 +645,7 @@
 </file>
 
 <file path=word/numbering.xml><?xml version="1.0" encoding="utf-8"?>
-<w:numbering xmlns:wpc="http://schemas.microsoft.com/office/word/2010/wordprocessingCanvas" xmlns:cx="http://schemas.microsoft.com/office/drawing/2014/chartex" xmlns:cx1="http://schemas.microsoft.com/office/drawing/2015/9/8/chartex" xmlns:cx2="http://schemas.microsoft.com/office/drawing/2015/10/21/chartex" xmlns:cx3="http://schemas.microsoft.com/office/drawing/2016/5/9/chartex" xmlns:cx4="http://schemas.microsoft.com/office/drawing/2016/5/10/chartex" xmlns:cx5="http://schemas.microsoft.com/office/drawing/2016/5/11/chartex" xmlns:cx6="http://schemas.microsoft.com/office/drawing/2016/5/12/chartex" xmlns:cx7="http://schemas.microsoft.com/office/drawing/2016/5/13/chartex" xmlns:cx8="http://schemas.microsoft.com/office/drawing/2016/5/14/chartex" xmlns:mc="http://schemas.openxmlformats.org/markup-compatibility/2006" xmlns:aink="http://schemas.microsoft.com/office/drawing/2016/ink" xmlns:am3d="http://schemas.microsoft.com/office/drawing/2017/model3d" xmlns:o="urn:schemas-microsoft-com:office:office" xmlns:r="http://schemas.openxmlformats.org/officeDocument/2006/relationships" xmlns:m="http://schemas.openxmlformats.org/officeDocument/2006/math" xmlns:v="urn:schemas-microsoft-com:vml" xmlns:wp14="http://schemas.microsoft.com/office/word/2010/wordprocessingDrawing" xmlns:wp="http://schemas.openxmlformats.org/drawingml/2006/wordprocessingDrawing" xmlns:w10="urn:schemas-microsoft-com:office:word" xmlns:w="http://schemas.openxmlformats.org/wordprocessingml/2006/main" xmlns:w14="http://schemas.microsoft.com/office/word/2010/wordml" xmlns:w15="http://schemas.microsoft.com/office/word/2012/wordml" xmlns:w16cid="http://schemas.microsoft.com/office/word/2016/wordml/cid" xmlns:w16se="http://schemas.microsoft.com/office/word/2015/wordml/symex" xmlns:wpg="http://schemas.microsoft.com/office/word/2010/wordprocessingGroup" xmlns:wpi="http://schemas.microsoft.com/office/word/2010/wordprocessingInk" xmlns:wne="http://schemas.microsoft.com/office/word/2006/wordml" xmlns:wps="http://schemas.microsoft.com/office/word/2010/wordprocessingShape" mc:Ignorable="w14 w15 w16se w16cid wp14">
+<w:numbering xmlns:wpc="http://schemas.microsoft.com/office/word/2010/wordprocessingCanvas" xmlns:cx="http://schemas.microsoft.com/office/drawing/2014/chartex" xmlns:cx1="http://schemas.microsoft.com/office/drawing/2015/9/8/chartex" xmlns:mc="http://schemas.openxmlformats.org/markup-compatibility/2006" xmlns:o="urn:schemas-microsoft-com:office:office" xmlns:r="http://schemas.openxmlformats.org/officeDocument/2006/relationships" xmlns:m="http://schemas.openxmlformats.org/officeDocument/2006/math" xmlns:v="urn:schemas-microsoft-com:vml" xmlns:wp14="http://schemas.microsoft.com/office/word/2010/wordprocessingDrawing" xmlns:wp="http://schemas.openxmlformats.org/drawingml/2006/wordprocessingDrawing" xmlns:w10="urn:schemas-microsoft-com:office:word" xmlns:w="http://schemas.openxmlformats.org/wordprocessingml/2006/main" xmlns:w14="http://schemas.microsoft.com/office/word/2010/wordml" xmlns:w15="http://schemas.microsoft.com/office/word/2012/wordml" xmlns:w16se="http://schemas.microsoft.com/office/word/2015/wordml/symex" xmlns:wpg="http://schemas.microsoft.com/office/word/2010/wordprocessingGroup" xmlns:wpi="http://schemas.microsoft.com/office/word/2010/wordprocessingInk" xmlns:wne="http://schemas.microsoft.com/office/word/2006/wordml" xmlns:wps="http://schemas.microsoft.com/office/word/2010/wordprocessingShape" mc:Ignorable="w14 w15 w16se wp14">
   <w:abstractNum w:abstractNumId="0" w15:restartNumberingAfterBreak="0">
     <w:nsid w:val="2A246FC6"/>
     <w:multiLevelType w:val="hybridMultilevel"/>
@@ -572,7 +880,7 @@
 </file>
 
 <file path=word/styles.xml><?xml version="1.0" encoding="utf-8"?>
-<w:styles xmlns:mc="http://schemas.openxmlformats.org/markup-compatibility/2006" xmlns:r="http://schemas.openxmlformats.org/officeDocument/2006/relationships" xmlns:w="http://schemas.openxmlformats.org/wordprocessingml/2006/main" xmlns:w14="http://schemas.microsoft.com/office/word/2010/wordml" xmlns:w15="http://schemas.microsoft.com/office/word/2012/wordml" xmlns:w16cid="http://schemas.microsoft.com/office/word/2016/wordml/cid" xmlns:w16se="http://schemas.microsoft.com/office/word/2015/wordml/symex" mc:Ignorable="w14 w15 w16se w16cid">
+<w:styles xmlns:mc="http://schemas.openxmlformats.org/markup-compatibility/2006" xmlns:r="http://schemas.openxmlformats.org/officeDocument/2006/relationships" xmlns:w="http://schemas.openxmlformats.org/wordprocessingml/2006/main" xmlns:w14="http://schemas.microsoft.com/office/word/2010/wordml" xmlns:w15="http://schemas.microsoft.com/office/word/2012/wordml" xmlns:w16se="http://schemas.microsoft.com/office/word/2015/wordml/symex" mc:Ignorable="w14 w15 w16se">
   <w:docDefaults>
     <w:rPrDefault>
       <w:rPr>
@@ -588,7 +896,7 @@
       </w:pPr>
     </w:pPrDefault>
   </w:docDefaults>
-  <w:latentStyles w:defLockedState="0" w:defUIPriority="99" w:defSemiHidden="0" w:defUnhideWhenUsed="0" w:defQFormat="0" w:count="376">
+  <w:latentStyles w:defLockedState="0" w:defUIPriority="99" w:defSemiHidden="0" w:defUnhideWhenUsed="0" w:defQFormat="0" w:count="371">
     <w:lsdException w:name="Normal" w:uiPriority="0" w:qFormat="1"/>
     <w:lsdException w:name="heading 1" w:uiPriority="9" w:qFormat="1"/>
     <w:lsdException w:name="heading 2" w:semiHidden="1" w:uiPriority="9" w:unhideWhenUsed="1" w:qFormat="1"/>
@@ -960,11 +1268,6 @@
     <w:lsdException w:name="List Table 5 Dark Accent 6" w:uiPriority="50"/>
     <w:lsdException w:name="List Table 6 Colorful Accent 6" w:uiPriority="51"/>
     <w:lsdException w:name="List Table 7 Colorful Accent 6" w:uiPriority="52"/>
-    <w:lsdException w:name="Mention" w:semiHidden="1" w:unhideWhenUsed="1"/>
-    <w:lsdException w:name="Smart Hyperlink" w:semiHidden="1" w:unhideWhenUsed="1"/>
-    <w:lsdException w:name="Hashtag" w:semiHidden="1" w:unhideWhenUsed="1"/>
-    <w:lsdException w:name="Unresolved Mention" w:semiHidden="1" w:unhideWhenUsed="1"/>
-    <w:lsdException w:name="Smart Link" w:semiHidden="1" w:unhideWhenUsed="1"/>
   </w:latentStyles>
   <w:style w:type="paragraph" w:default="1" w:styleId="Normal">
     <w:name w:val="Normal"/>
@@ -1007,6 +1310,30 @@
       <w:ind w:left="720"/>
       <w:contextualSpacing/>
     </w:pPr>
+  </w:style>
+  <w:style w:type="character" w:styleId="Hyperlink">
+    <w:name w:val="Hyperlink"/>
+    <w:basedOn w:val="DefaultParagraphFont"/>
+    <w:uiPriority w:val="99"/>
+    <w:semiHidden/>
+    <w:unhideWhenUsed/>
+    <w:rsid w:val="00C27C8B"/>
+    <w:rPr>
+      <w:color w:val="0000FF"/>
+      <w:u w:val="single"/>
+    </w:rPr>
+  </w:style>
+  <w:style w:type="character" w:styleId="FollowedHyperlink">
+    <w:name w:val="FollowedHyperlink"/>
+    <w:basedOn w:val="DefaultParagraphFont"/>
+    <w:uiPriority w:val="99"/>
+    <w:semiHidden/>
+    <w:unhideWhenUsed/>
+    <w:rsid w:val="00C27C8B"/>
+    <w:rPr>
+      <w:color w:val="954F72" w:themeColor="followedHyperlink"/>
+      <w:u w:val="single"/>
+    </w:rPr>
   </w:style>
 </w:styles>
 </file>

</xml_diff>